<commit_message>
spells list and spells saving implemented HURRAY
</commit_message>
<xml_diff>
--- a/server_api_disign_doc.docx
+++ b/server_api_disign_doc.docx
@@ -6893,6 +6893,12 @@
                 <w:lang w:val="en-US"/>
               </w:rPr>
             </w:pPr>
+            <w:r>
+              <w:rPr>
+                <w:lang w:val="en-US"/>
+              </w:rPr>
+              <w:t>/admin/spells</w:t>
+            </w:r>
           </w:p>
         </w:tc>
         <w:tc>
@@ -6906,6 +6912,28 @@
                 <w:lang w:val="en-US"/>
               </w:rPr>
             </w:pPr>
+            <w:proofErr w:type="spellStart"/>
+            <w:r>
+              <w:rPr>
+                <w:lang w:val="en-US"/>
+              </w:rPr>
+              <w:t>Apikey:string</w:t>
+            </w:r>
+            <w:proofErr w:type="spellEnd"/>
+            <w:r>
+              <w:rPr>
+                <w:lang w:val="en-US"/>
+              </w:rPr>
+              <w:br/>
+            </w:r>
+            <w:proofErr w:type="spellStart"/>
+            <w:r>
+              <w:rPr>
+                <w:lang w:val="en-US"/>
+              </w:rPr>
+              <w:t>class:string</w:t>
+            </w:r>
+            <w:proofErr w:type="spellEnd"/>
           </w:p>
         </w:tc>
         <w:tc>
@@ -6919,6 +6947,48 @@
                 <w:lang w:val="en-US"/>
               </w:rPr>
             </w:pPr>
+            <w:proofErr w:type="spellStart"/>
+            <w:r>
+              <w:rPr>
+                <w:lang w:val="en-US"/>
+              </w:rPr>
+              <w:t>Success:bool</w:t>
+            </w:r>
+            <w:proofErr w:type="spellEnd"/>
+            <w:r>
+              <w:rPr>
+                <w:lang w:val="en-US"/>
+              </w:rPr>
+              <w:br/>
+            </w:r>
+            <w:proofErr w:type="spellStart"/>
+            <w:r>
+              <w:rPr>
+                <w:lang w:val="en-US"/>
+              </w:rPr>
+              <w:t>status:string</w:t>
+            </w:r>
+            <w:proofErr w:type="spellEnd"/>
+            <w:r>
+              <w:rPr>
+                <w:lang w:val="en-US"/>
+              </w:rPr>
+              <w:br/>
+            </w:r>
+            <w:proofErr w:type="spellStart"/>
+            <w:r>
+              <w:rPr>
+                <w:lang w:val="en-US"/>
+              </w:rPr>
+              <w:t>spells:string</w:t>
+            </w:r>
+            <w:proofErr w:type="spellEnd"/>
+            <w:r>
+              <w:rPr>
+                <w:lang w:val="en-US"/>
+              </w:rPr>
+              <w:t>[]</w:t>
+            </w:r>
           </w:p>
         </w:tc>
         <w:tc>
@@ -6929,17 +6999,150 @@
             <w:pPr>
               <w:cnfStyle w:val="000000100000" w:firstRow="0" w:lastRow="0" w:firstColumn="0" w:lastColumn="0" w:oddVBand="0" w:evenVBand="0" w:oddHBand="1" w:evenHBand="0" w:firstRowFirstColumn="0" w:firstRowLastColumn="0" w:lastRowFirstColumn="0" w:lastRowLastColumn="0"/>
             </w:pPr>
+            <w:r>
+              <w:t>Получает все дефолтные заклинания для класса</w:t>
+            </w:r>
+          </w:p>
+        </w:tc>
+      </w:tr>
+      <w:tr>
+        <w:trPr>
+          <w:trHeight w:val="22"/>
+        </w:trPr>
+        <w:tc>
+          <w:tcPr>
+            <w:cnfStyle w:val="001000000000" w:firstRow="0" w:lastRow="0" w:firstColumn="1" w:lastColumn="0" w:oddVBand="0" w:evenVBand="0" w:oddHBand="0" w:evenHBand="0" w:firstRowFirstColumn="0" w:firstRowLastColumn="0" w:lastRowFirstColumn="0" w:lastRowLastColumn="0"/>
+            <w:tcW w:w="2909" w:type="dxa"/>
+          </w:tcPr>
+          <w:p>
+            <w:pPr>
+              <w:rPr>
+                <w:lang w:val="en-US"/>
+              </w:rPr>
+            </w:pPr>
+            <w:r>
+              <w:rPr>
+                <w:lang w:val="en-US"/>
+              </w:rPr>
+              <w:lastRenderedPageBreak/>
+              <w:t>/admin/spells/create</w:t>
+            </w:r>
+          </w:p>
+        </w:tc>
+        <w:tc>
+          <w:tcPr>
+            <w:tcW w:w="2986" w:type="dxa"/>
+          </w:tcPr>
+          <w:p>
+            <w:pPr>
+              <w:cnfStyle w:val="000000000000" w:firstRow="0" w:lastRow="0" w:firstColumn="0" w:lastColumn="0" w:oddVBand="0" w:evenVBand="0" w:oddHBand="0" w:evenHBand="0" w:firstRowFirstColumn="0" w:firstRowLastColumn="0" w:lastRowFirstColumn="0" w:lastRowLastColumn="0"/>
+              <w:rPr>
+                <w:lang w:val="en-US"/>
+              </w:rPr>
+            </w:pPr>
+            <w:proofErr w:type="spellStart"/>
+            <w:r>
+              <w:rPr>
+                <w:lang w:val="en-US"/>
+              </w:rPr>
+              <w:t>Apikey:string</w:t>
+            </w:r>
+            <w:proofErr w:type="spellEnd"/>
+            <w:r>
+              <w:rPr>
+                <w:lang w:val="en-US"/>
+              </w:rPr>
+              <w:br/>
+            </w:r>
+            <w:proofErr w:type="spellStart"/>
+            <w:r>
+              <w:rPr>
+                <w:lang w:val="en-US"/>
+              </w:rPr>
+              <w:t>class:string</w:t>
+            </w:r>
+            <w:proofErr w:type="spellEnd"/>
+            <w:r>
+              <w:rPr>
+                <w:lang w:val="en-US"/>
+              </w:rPr>
+              <w:br/>
+            </w:r>
+            <w:proofErr w:type="spellStart"/>
+            <w:r>
+              <w:rPr>
+                <w:lang w:val="en-US"/>
+              </w:rPr>
+              <w:t>name:string</w:t>
+            </w:r>
+            <w:proofErr w:type="spellEnd"/>
+            <w:r>
+              <w:rPr>
+                <w:lang w:val="en-US"/>
+              </w:rPr>
+              <w:br/>
+            </w:r>
+            <w:proofErr w:type="spellStart"/>
+            <w:r>
+              <w:rPr>
+                <w:lang w:val="en-US"/>
+              </w:rPr>
+              <w:t>descriptor:string</w:t>
+            </w:r>
+            <w:proofErr w:type="spellEnd"/>
+          </w:p>
+        </w:tc>
+        <w:tc>
+          <w:tcPr>
+            <w:tcW w:w="3469" w:type="dxa"/>
+          </w:tcPr>
+          <w:p>
+            <w:pPr>
+              <w:cnfStyle w:val="000000000000" w:firstRow="0" w:lastRow="0" w:firstColumn="0" w:lastColumn="0" w:oddVBand="0" w:evenVBand="0" w:oddHBand="0" w:evenHBand="0" w:firstRowFirstColumn="0" w:firstRowLastColumn="0" w:lastRowFirstColumn="0" w:lastRowLastColumn="0"/>
+              <w:rPr>
+                <w:lang w:val="en-US"/>
+              </w:rPr>
+            </w:pPr>
+            <w:proofErr w:type="spellStart"/>
+            <w:r>
+              <w:rPr>
+                <w:lang w:val="en-US"/>
+              </w:rPr>
+              <w:t>Success:bool</w:t>
+            </w:r>
+            <w:proofErr w:type="spellEnd"/>
+            <w:r>
+              <w:rPr>
+                <w:lang w:val="en-US"/>
+              </w:rPr>
+              <w:br/>
+            </w:r>
+            <w:proofErr w:type="spellStart"/>
+            <w:r>
+              <w:rPr>
+                <w:lang w:val="en-US"/>
+              </w:rPr>
+              <w:t>status:string</w:t>
+            </w:r>
+            <w:proofErr w:type="spellEnd"/>
+          </w:p>
+        </w:tc>
+        <w:tc>
+          <w:tcPr>
+            <w:tcW w:w="5799" w:type="dxa"/>
+          </w:tcPr>
+          <w:p>
+            <w:pPr>
+              <w:cnfStyle w:val="000000000000" w:firstRow="0" w:lastRow="0" w:firstColumn="0" w:lastColumn="0" w:oddVBand="0" w:evenVBand="0" w:oddHBand="0" w:evenHBand="0" w:firstRowFirstColumn="0" w:firstRowLastColumn="0" w:lastRowFirstColumn="0" w:lastRowLastColumn="0"/>
+            </w:pPr>
+            <w:r>
+              <w:t>Сохраняет или обновляет заклинание для данного класса.</w:t>
+            </w:r>
           </w:p>
         </w:tc>
       </w:tr>
     </w:tbl>
-    <w:p>
-      <w:pPr>
-        <w:rPr>
-          <w:lang w:val="en-US"/>
-        </w:rPr>
-      </w:pPr>
-    </w:p>
+    <w:p/>
     <w:p>
       <w:pPr>
         <w:pStyle w:val="a3"/>
@@ -6951,7 +7154,6 @@
         <w:rPr>
           <w:lang w:val="en-US"/>
         </w:rPr>
-        <w:lastRenderedPageBreak/>
         <w:t>TABLES</w:t>
       </w:r>
     </w:p>
@@ -8699,8 +8901,6 @@
               </w:rPr>
               <w:t>Level</w:t>
             </w:r>
-            <w:bookmarkStart w:id="0" w:name="_GoBack"/>
-            <w:bookmarkEnd w:id="0"/>
           </w:p>
         </w:tc>
       </w:tr>
@@ -9384,6 +9584,7 @@
         </w:rPr>
       </w:pPr>
     </w:p>
+    <w:p/>
     <w:p>
       <w:pPr>
         <w:rPr>
@@ -10932,7 +11133,1504 @@
       </w:tr>
     </w:tbl>
     <w:p/>
+    <w:p>
+      <w:r>
+        <w:br w:type="page"/>
+      </w:r>
+    </w:p>
+    <w:p>
+      <w:r>
+        <w:lastRenderedPageBreak/>
+        <w:t>ЗАКЛИНАНИЯ:</w:t>
+      </w:r>
+    </w:p>
+    <w:p>
+      <w:r>
+        <w:t xml:space="preserve">Заклинания состоят из: минимальных требований к </w:t>
+      </w:r>
+      <w:proofErr w:type="spellStart"/>
+      <w:r>
+        <w:t>статам</w:t>
+      </w:r>
+      <w:proofErr w:type="spellEnd"/>
+      <w:r>
+        <w:t xml:space="preserve">, эффектов, урона, </w:t>
+      </w:r>
+      <w:proofErr w:type="spellStart"/>
+      <w:r>
+        <w:t>скейлинга</w:t>
+      </w:r>
+      <w:proofErr w:type="spellEnd"/>
+      <w:r>
+        <w:t xml:space="preserve"> с </w:t>
+      </w:r>
+      <w:proofErr w:type="spellStart"/>
+      <w:r>
+        <w:t>левелом</w:t>
+      </w:r>
+      <w:proofErr w:type="spellEnd"/>
+      <w:r>
+        <w:t xml:space="preserve">, </w:t>
+      </w:r>
+      <w:proofErr w:type="spellStart"/>
+      <w:r>
+        <w:t>скейлинга</w:t>
+      </w:r>
+      <w:proofErr w:type="spellEnd"/>
+      <w:r>
+        <w:t xml:space="preserve"> со </w:t>
+      </w:r>
+      <w:proofErr w:type="spellStart"/>
+      <w:r>
+        <w:t>статов</w:t>
+      </w:r>
+      <w:proofErr w:type="spellEnd"/>
+      <w:r>
+        <w:t>.</w:t>
+      </w:r>
+      <w:r>
+        <w:br/>
+      </w:r>
+    </w:p>
+    <w:p>
+      <w:pPr>
+        <w:rPr>
+          <w:lang w:val="en-US"/>
+        </w:rPr>
+      </w:pPr>
+      <w:r>
+        <w:rPr>
+          <w:lang w:val="en-US"/>
+        </w:rPr>
+        <w:t xml:space="preserve">Spell: {name: simple nuke with stun; </w:t>
+      </w:r>
+      <w:proofErr w:type="spellStart"/>
+      <w:r>
+        <w:rPr>
+          <w:lang w:val="en-US"/>
+        </w:rPr>
+        <w:t>req</w:t>
+      </w:r>
+      <w:proofErr w:type="spellEnd"/>
+      <w:r>
+        <w:rPr>
+          <w:lang w:val="en-US"/>
+        </w:rPr>
+        <w:t xml:space="preserve">: </w:t>
+      </w:r>
+      <w:proofErr w:type="spellStart"/>
+      <w:r>
+        <w:rPr>
+          <w:lang w:val="en-US"/>
+        </w:rPr>
+        <w:t>int</w:t>
+      </w:r>
+      <w:proofErr w:type="spellEnd"/>
+      <w:r>
+        <w:rPr>
+          <w:lang w:val="en-US"/>
+        </w:rPr>
+        <w:t>=10, mag</w:t>
+      </w:r>
+      <w:proofErr w:type="gramStart"/>
+      <w:r>
+        <w:rPr>
+          <w:lang w:val="en-US"/>
+        </w:rPr>
+        <w:t>:8</w:t>
+      </w:r>
+      <w:proofErr w:type="gramEnd"/>
+      <w:r>
+        <w:rPr>
+          <w:lang w:val="en-US"/>
+        </w:rPr>
+        <w:t xml:space="preserve">; effect: </w:t>
+      </w:r>
+      <w:proofErr w:type="spellStart"/>
+      <w:r>
+        <w:rPr>
+          <w:lang w:val="en-US"/>
+        </w:rPr>
+        <w:t>dmg.hp</w:t>
+      </w:r>
+      <w:proofErr w:type="spellEnd"/>
+      <w:r>
+        <w:rPr>
+          <w:lang w:val="en-US"/>
+        </w:rPr>
+        <w:t xml:space="preserve">= 7, stun= 1, </w:t>
+      </w:r>
+      <w:proofErr w:type="spellStart"/>
+      <w:r>
+        <w:rPr>
+          <w:lang w:val="en-US"/>
+        </w:rPr>
+        <w:t>dmg.mana</w:t>
+      </w:r>
+      <w:proofErr w:type="spellEnd"/>
+      <w:r>
+        <w:rPr>
+          <w:lang w:val="en-US"/>
+        </w:rPr>
+        <w:t xml:space="preserve">: 3; </w:t>
+      </w:r>
+      <w:proofErr w:type="spellStart"/>
+      <w:r>
+        <w:rPr>
+          <w:lang w:val="en-US"/>
+        </w:rPr>
+        <w:t>levelup</w:t>
+      </w:r>
+      <w:proofErr w:type="spellEnd"/>
+      <w:r>
+        <w:rPr>
+          <w:lang w:val="en-US"/>
+        </w:rPr>
+        <w:t>: [0]=2, [1]=0.25, [2]=1</w:t>
+      </w:r>
+      <w:r>
+        <w:rPr>
+          <w:lang w:val="en-US"/>
+        </w:rPr>
+        <w:t xml:space="preserve">, </w:t>
+      </w:r>
+      <w:r>
+        <w:rPr>
+          <w:lang w:val="en-US"/>
+        </w:rPr>
+        <w:t>[CD]=-0.25, [COST]=5; scale: [2]=0.1*STR,0.2*MAG; CD: 3; COST:15}</w:t>
+      </w:r>
+    </w:p>
+    <w:p>
+      <w:pPr>
+        <w:rPr>
+          <w:lang w:val="en-US"/>
+        </w:rPr>
+      </w:pPr>
+      <w:r>
+        <w:t>От</w:t>
+      </w:r>
+      <w:r>
+        <w:rPr>
+          <w:lang w:val="en-US"/>
+        </w:rPr>
+        <w:t xml:space="preserve"> </w:t>
+      </w:r>
+      <w:r>
+        <w:t>любого</w:t>
+      </w:r>
+      <w:r>
+        <w:rPr>
+          <w:lang w:val="en-US"/>
+        </w:rPr>
+        <w:t xml:space="preserve"> </w:t>
+      </w:r>
+      <w:r>
+        <w:t>заклинания</w:t>
+      </w:r>
+      <w:r>
+        <w:rPr>
+          <w:lang w:val="en-US"/>
+        </w:rPr>
+        <w:t xml:space="preserve"> </w:t>
+      </w:r>
+      <w:r>
+        <w:t>можно</w:t>
+      </w:r>
+      <w:r>
+        <w:rPr>
+          <w:lang w:val="en-US"/>
+        </w:rPr>
+        <w:t xml:space="preserve"> </w:t>
+      </w:r>
+      <w:r>
+        <w:t>увернуться</w:t>
+      </w:r>
+      <w:r>
+        <w:rPr>
+          <w:lang w:val="en-US"/>
+        </w:rPr>
+        <w:t xml:space="preserve">, </w:t>
+      </w:r>
+      <w:r>
+        <w:t>шанс</w:t>
+      </w:r>
+      <w:r>
+        <w:rPr>
+          <w:lang w:val="en-US"/>
+        </w:rPr>
+        <w:t xml:space="preserve"> (</w:t>
+      </w:r>
+      <w:proofErr w:type="spellStart"/>
+      <w:r>
+        <w:rPr>
+          <w:lang w:val="en-US"/>
+        </w:rPr>
+        <w:t>Enemy.DEX</w:t>
+      </w:r>
+      <w:proofErr w:type="spellEnd"/>
+      <w:r>
+        <w:rPr>
+          <w:lang w:val="en-US"/>
+        </w:rPr>
+        <w:t xml:space="preserve"> + Enemy.INT/2</w:t>
+      </w:r>
+      <w:r>
+        <w:rPr>
+          <w:lang w:val="en-US"/>
+        </w:rPr>
+        <w:t xml:space="preserve"> – </w:t>
+      </w:r>
+      <w:proofErr w:type="spellStart"/>
+      <w:r>
+        <w:rPr>
+          <w:lang w:val="en-US"/>
+        </w:rPr>
+        <w:t>Player.</w:t>
+      </w:r>
+      <w:r>
+        <w:rPr>
+          <w:lang w:val="en-US"/>
+        </w:rPr>
+        <w:t>MAG</w:t>
+      </w:r>
+      <w:proofErr w:type="spellEnd"/>
+      <w:r>
+        <w:rPr>
+          <w:lang w:val="en-US"/>
+        </w:rPr>
+        <w:t>/2</w:t>
+      </w:r>
+      <w:r>
+        <w:rPr>
+          <w:lang w:val="en-US"/>
+        </w:rPr>
+        <w:t xml:space="preserve"> -  </w:t>
+      </w:r>
+      <w:proofErr w:type="gramStart"/>
+      <w:r>
+        <w:rPr>
+          <w:lang w:val="en-US"/>
+        </w:rPr>
+        <w:t>Player</w:t>
+      </w:r>
+      <w:r>
+        <w:rPr>
+          <w:lang w:val="en-US"/>
+        </w:rPr>
+        <w:t>.</w:t>
+      </w:r>
+      <w:r>
+        <w:rPr>
+          <w:lang w:val="en-US"/>
+        </w:rPr>
+        <w:t>INT)/</w:t>
+      </w:r>
+      <w:proofErr w:type="gramEnd"/>
+      <w:r>
+        <w:rPr>
+          <w:lang w:val="en-US"/>
+        </w:rPr>
+        <w:t>2</w:t>
+      </w:r>
+      <w:r>
+        <w:rPr>
+          <w:lang w:val="en-US"/>
+        </w:rPr>
+        <w:t>0</w:t>
+      </w:r>
+    </w:p>
+    <w:p>
+      <w:r>
+        <w:t>Эффекты:</w:t>
+      </w:r>
+    </w:p>
+    <w:tbl>
+      <w:tblPr>
+        <w:tblStyle w:val="a5"/>
+        <w:tblW w:w="0" w:type="auto"/>
+        <w:tblLook w:val="04A0" w:firstRow="1" w:lastRow="0" w:firstColumn="1" w:lastColumn="0" w:noHBand="0" w:noVBand="1"/>
+      </w:tblPr>
+      <w:tblGrid>
+        <w:gridCol w:w="1474"/>
+        <w:gridCol w:w="2774"/>
+        <w:gridCol w:w="10312"/>
+      </w:tblGrid>
+      <w:tr>
+        <w:tc>
+          <w:tcPr>
+            <w:tcW w:w="1474" w:type="dxa"/>
+          </w:tcPr>
+          <w:p>
+            <w:r>
+              <w:rPr>
+                <w:lang w:val="en-US"/>
+              </w:rPr>
+              <w:t>stun</w:t>
+            </w:r>
+          </w:p>
+        </w:tc>
+        <w:tc>
+          <w:tcPr>
+            <w:tcW w:w="2774" w:type="dxa"/>
+          </w:tcPr>
+          <w:p>
+            <w:r>
+              <w:t>Количество ходов</w:t>
+            </w:r>
+          </w:p>
+        </w:tc>
+        <w:tc>
+          <w:tcPr>
+            <w:tcW w:w="10312" w:type="dxa"/>
+          </w:tcPr>
+          <w:p>
+            <w:r>
+              <w:t>Противник пропускает несколько следующих ходов.</w:t>
+            </w:r>
+          </w:p>
+        </w:tc>
+      </w:tr>
+      <w:tr>
+        <w:tc>
+          <w:tcPr>
+            <w:tcW w:w="1474" w:type="dxa"/>
+          </w:tcPr>
+          <w:p>
+            <w:pPr>
+              <w:rPr>
+                <w:lang w:val="en-US"/>
+              </w:rPr>
+            </w:pPr>
+            <w:r>
+              <w:rPr>
+                <w:lang w:val="en-US"/>
+              </w:rPr>
+              <w:t>buff</w:t>
+            </w:r>
+          </w:p>
+        </w:tc>
+        <w:tc>
+          <w:tcPr>
+            <w:tcW w:w="2774" w:type="dxa"/>
+          </w:tcPr>
+          <w:p>
+            <w:pPr>
+              <w:rPr>
+                <w:lang w:val="en-US"/>
+              </w:rPr>
+            </w:pPr>
+            <w:r>
+              <w:rPr>
+                <w:lang w:val="en-US"/>
+              </w:rPr>
+              <w:t>Stat.{</w:t>
+            </w:r>
+            <w:proofErr w:type="spellStart"/>
+            <w:r>
+              <w:rPr>
+                <w:lang w:val="en-US"/>
+              </w:rPr>
+              <w:t>statNAME</w:t>
+            </w:r>
+            <w:proofErr w:type="spellEnd"/>
+            <w:r>
+              <w:rPr>
+                <w:lang w:val="en-US"/>
+              </w:rPr>
+              <w:t>}</w:t>
+            </w:r>
+          </w:p>
+        </w:tc>
+        <w:tc>
+          <w:tcPr>
+            <w:tcW w:w="10312" w:type="dxa"/>
+          </w:tcPr>
+          <w:p>
+            <w:r>
+              <w:t xml:space="preserve">Временно увеличивает свои характеристики. По окончанию боя получает </w:t>
+            </w:r>
+            <w:proofErr w:type="spellStart"/>
+            <w:r>
+              <w:t>дебафф</w:t>
+            </w:r>
+            <w:proofErr w:type="spellEnd"/>
+            <w:r>
+              <w:t xml:space="preserve"> на то же количество. </w:t>
+            </w:r>
+          </w:p>
+          <w:p>
+            <w:r>
+              <w:rPr>
+                <w:lang w:val="en-US"/>
+              </w:rPr>
+              <w:t>Buff</w:t>
+            </w:r>
+            <w:r>
+              <w:t>.</w:t>
+            </w:r>
+            <w:r>
+              <w:rPr>
+                <w:lang w:val="en-US"/>
+              </w:rPr>
+              <w:t>stat</w:t>
+            </w:r>
+            <w:r>
+              <w:t>.</w:t>
+            </w:r>
+            <w:proofErr w:type="spellStart"/>
+            <w:r>
+              <w:rPr>
+                <w:lang w:val="en-US"/>
+              </w:rPr>
+              <w:t>hp</w:t>
+            </w:r>
+            <w:proofErr w:type="spellEnd"/>
+            <w:r>
+              <w:t xml:space="preserve"> – </w:t>
+            </w:r>
+            <w:r>
+              <w:t>увеличивает только максимальные ХП, не увеличивает текущие.</w:t>
+            </w:r>
+          </w:p>
+        </w:tc>
+      </w:tr>
+      <w:tr>
+        <w:tc>
+          <w:tcPr>
+            <w:tcW w:w="1474" w:type="dxa"/>
+          </w:tcPr>
+          <w:p>
+            <w:pPr>
+              <w:rPr>
+                <w:lang w:val="en-US"/>
+              </w:rPr>
+            </w:pPr>
+            <w:proofErr w:type="spellStart"/>
+            <w:r>
+              <w:rPr>
+                <w:lang w:val="en-US"/>
+              </w:rPr>
+              <w:t>debuff</w:t>
+            </w:r>
+            <w:proofErr w:type="spellEnd"/>
+          </w:p>
+        </w:tc>
+        <w:tc>
+          <w:tcPr>
+            <w:tcW w:w="2774" w:type="dxa"/>
+          </w:tcPr>
+          <w:p>
+            <w:pPr>
+              <w:rPr>
+                <w:lang w:val="en-US"/>
+              </w:rPr>
+            </w:pPr>
+            <w:r>
+              <w:rPr>
+                <w:lang w:val="en-US"/>
+              </w:rPr>
+              <w:t>Stat.{</w:t>
+            </w:r>
+            <w:proofErr w:type="spellStart"/>
+            <w:r>
+              <w:rPr>
+                <w:lang w:val="en-US"/>
+              </w:rPr>
+              <w:t>statNAME</w:t>
+            </w:r>
+            <w:proofErr w:type="spellEnd"/>
+            <w:r>
+              <w:rPr>
+                <w:lang w:val="en-US"/>
+              </w:rPr>
+              <w:t>}</w:t>
+            </w:r>
+          </w:p>
+        </w:tc>
+        <w:tc>
+          <w:tcPr>
+            <w:tcW w:w="10312" w:type="dxa"/>
+          </w:tcPr>
+          <w:p>
+            <w:r>
+              <w:t xml:space="preserve">Временно уменьшает характеристики своего противника, работает подобно </w:t>
+            </w:r>
+            <w:r>
+              <w:rPr>
+                <w:lang w:val="en-US"/>
+              </w:rPr>
+              <w:t>buff</w:t>
+            </w:r>
+            <w:r>
+              <w:t xml:space="preserve">, </w:t>
+            </w:r>
+            <w:r>
+              <w:t>только на противника.</w:t>
+            </w:r>
+          </w:p>
+        </w:tc>
+      </w:tr>
+      <w:tr>
+        <w:tc>
+          <w:tcPr>
+            <w:tcW w:w="1474" w:type="dxa"/>
+          </w:tcPr>
+          <w:p>
+            <w:pPr>
+              <w:rPr>
+                <w:lang w:val="en-US"/>
+              </w:rPr>
+            </w:pPr>
+            <w:proofErr w:type="spellStart"/>
+            <w:r>
+              <w:rPr>
+                <w:lang w:val="en-US"/>
+              </w:rPr>
+              <w:t>Dmg</w:t>
+            </w:r>
+            <w:proofErr w:type="spellEnd"/>
+          </w:p>
+        </w:tc>
+        <w:tc>
+          <w:tcPr>
+            <w:tcW w:w="2774" w:type="dxa"/>
+          </w:tcPr>
+          <w:p>
+            <w:pPr>
+              <w:rPr>
+                <w:lang w:val="en-US"/>
+              </w:rPr>
+            </w:pPr>
+            <w:r>
+              <w:rPr>
+                <w:lang w:val="en-US"/>
+              </w:rPr>
+              <w:t>Type{</w:t>
+            </w:r>
+            <w:proofErr w:type="spellStart"/>
+            <w:r>
+              <w:rPr>
+                <w:lang w:val="en-US"/>
+              </w:rPr>
+              <w:t>hp|mana|both</w:t>
+            </w:r>
+            <w:proofErr w:type="spellEnd"/>
+            <w:r>
+              <w:rPr>
+                <w:lang w:val="en-US"/>
+              </w:rPr>
+              <w:t>},</w:t>
+            </w:r>
+            <w:r>
+              <w:t>урон</w:t>
+            </w:r>
+          </w:p>
+        </w:tc>
+        <w:tc>
+          <w:tcPr>
+            <w:tcW w:w="10312" w:type="dxa"/>
+          </w:tcPr>
+          <w:p>
+            <w:r>
+              <w:t>Наносит урон цели</w:t>
+            </w:r>
+          </w:p>
+        </w:tc>
+      </w:tr>
+      <w:tr>
+        <w:tc>
+          <w:tcPr>
+            <w:tcW w:w="1474" w:type="dxa"/>
+          </w:tcPr>
+          <w:p>
+            <w:pPr>
+              <w:rPr>
+                <w:lang w:val="en-US"/>
+              </w:rPr>
+            </w:pPr>
+            <w:r>
+              <w:rPr>
+                <w:lang w:val="en-US"/>
+              </w:rPr>
+              <w:t>heal</w:t>
+            </w:r>
+          </w:p>
+        </w:tc>
+        <w:tc>
+          <w:tcPr>
+            <w:tcW w:w="2774" w:type="dxa"/>
+          </w:tcPr>
+          <w:p>
+            <w:r>
+              <w:rPr>
+                <w:lang w:val="en-US"/>
+              </w:rPr>
+              <w:t xml:space="preserve">Type, </w:t>
+            </w:r>
+            <w:r>
+              <w:t>урон</w:t>
+            </w:r>
+          </w:p>
+        </w:tc>
+        <w:tc>
+          <w:tcPr>
+            <w:tcW w:w="10312" w:type="dxa"/>
+          </w:tcPr>
+          <w:p>
+            <w:r>
+              <w:t>Излечивает ХП себе или противнику</w:t>
+            </w:r>
+          </w:p>
+        </w:tc>
+      </w:tr>
+      <w:tr>
+        <w:tc>
+          <w:tcPr>
+            <w:tcW w:w="1474" w:type="dxa"/>
+          </w:tcPr>
+          <w:p>
+            <w:pPr>
+              <w:rPr>
+                <w:lang w:val="en-US"/>
+              </w:rPr>
+            </w:pPr>
+            <w:r>
+              <w:rPr>
+                <w:lang w:val="en-US"/>
+              </w:rPr>
+              <w:t>poison</w:t>
+            </w:r>
+          </w:p>
+        </w:tc>
+        <w:tc>
+          <w:tcPr>
+            <w:tcW w:w="2774" w:type="dxa"/>
+          </w:tcPr>
+          <w:p>
+            <w:r>
+              <w:t>урон</w:t>
+            </w:r>
+          </w:p>
+        </w:tc>
+        <w:tc>
+          <w:tcPr>
+            <w:tcW w:w="10312" w:type="dxa"/>
+          </w:tcPr>
+          <w:p>
+            <w:r>
+              <w:t>Отравля</w:t>
+            </w:r>
+            <w:bookmarkStart w:id="0" w:name="_GoBack"/>
+            <w:bookmarkEnd w:id="0"/>
+            <w:r>
+              <w:t xml:space="preserve">ет противника, отравленный получает урон до конца битвы. Яд </w:t>
+            </w:r>
+            <w:proofErr w:type="spellStart"/>
+            <w:r>
+              <w:t>стакается</w:t>
+            </w:r>
+            <w:proofErr w:type="spellEnd"/>
+            <w:r>
+              <w:t>.</w:t>
+            </w:r>
+          </w:p>
+        </w:tc>
+      </w:tr>
+      <w:tr>
+        <w:tc>
+          <w:tcPr>
+            <w:tcW w:w="1474" w:type="dxa"/>
+          </w:tcPr>
+          <w:p>
+            <w:pPr>
+              <w:rPr>
+                <w:lang w:val="en-US"/>
+              </w:rPr>
+            </w:pPr>
+            <w:r>
+              <w:rPr>
+                <w:lang w:val="en-US"/>
+              </w:rPr>
+              <w:t>shield</w:t>
+            </w:r>
+          </w:p>
+        </w:tc>
+        <w:tc>
+          <w:tcPr>
+            <w:tcW w:w="2774" w:type="dxa"/>
+          </w:tcPr>
+          <w:p>
+            <w:r>
+              <w:t>Тип, длительность, урон</w:t>
+            </w:r>
+            <w:r>
+              <w:br/>
+            </w:r>
+            <w:proofErr w:type="spellStart"/>
+            <w:r>
+              <w:rPr>
+                <w:lang w:val="en-US"/>
+              </w:rPr>
+              <w:t>shiled</w:t>
+            </w:r>
+            <w:proofErr w:type="spellEnd"/>
+            <w:r>
+              <w:t>.</w:t>
+            </w:r>
+            <w:r>
+              <w:rPr>
+                <w:lang w:val="en-US"/>
+              </w:rPr>
+              <w:t>spell</w:t>
+            </w:r>
+            <w:r>
+              <w:t>.2</w:t>
+            </w:r>
+            <w:r>
+              <w:t>=</w:t>
+            </w:r>
+            <w:r>
+              <w:t>10</w:t>
+            </w:r>
+          </w:p>
+        </w:tc>
+        <w:tc>
+          <w:tcPr>
+            <w:tcW w:w="10312" w:type="dxa"/>
+          </w:tcPr>
+          <w:p>
+            <w:r>
+              <w:t xml:space="preserve">Ставит </w:t>
+            </w:r>
+            <w:proofErr w:type="spellStart"/>
+            <w:r>
+              <w:t>шилд</w:t>
+            </w:r>
+            <w:proofErr w:type="spellEnd"/>
+            <w:r>
+              <w:t xml:space="preserve"> на союзную цель, </w:t>
+            </w:r>
+            <w:r>
+              <w:rPr>
+                <w:lang w:val="en-US"/>
+              </w:rPr>
+              <w:t>type</w:t>
+            </w:r>
+            <w:proofErr w:type="gramStart"/>
+            <w:r>
+              <w:t>={</w:t>
+            </w:r>
+            <w:proofErr w:type="gramEnd"/>
+            <w:r>
+              <w:rPr>
+                <w:lang w:val="en-US"/>
+              </w:rPr>
+              <w:t>spell</w:t>
+            </w:r>
+            <w:r>
+              <w:t xml:space="preserve">, </w:t>
+            </w:r>
+            <w:r>
+              <w:rPr>
+                <w:lang w:val="en-US"/>
+              </w:rPr>
+              <w:t>attack</w:t>
+            </w:r>
+            <w:r>
+              <w:t xml:space="preserve">, </w:t>
+            </w:r>
+            <w:r>
+              <w:rPr>
+                <w:lang w:val="en-US"/>
+              </w:rPr>
+              <w:t>both</w:t>
+            </w:r>
+            <w:r>
+              <w:t xml:space="preserve">}. </w:t>
+            </w:r>
+            <w:r>
+              <w:t xml:space="preserve">Щит поглощает только половину урона, и пропадает после получения максимального урона по себе, либо по </w:t>
+            </w:r>
+            <w:proofErr w:type="spellStart"/>
+            <w:r>
+              <w:t>устечению</w:t>
+            </w:r>
+            <w:proofErr w:type="spellEnd"/>
+            <w:r>
+              <w:t xml:space="preserve"> длительности.</w:t>
+            </w:r>
+          </w:p>
+        </w:tc>
+      </w:tr>
+      <w:tr>
+        <w:tc>
+          <w:tcPr>
+            <w:tcW w:w="1474" w:type="dxa"/>
+          </w:tcPr>
+          <w:p>
+            <w:pPr>
+              <w:rPr>
+                <w:lang w:val="en-US"/>
+              </w:rPr>
+            </w:pPr>
+            <w:r>
+              <w:rPr>
+                <w:lang w:val="en-US"/>
+              </w:rPr>
+              <w:t>disarm</w:t>
+            </w:r>
+          </w:p>
+        </w:tc>
+        <w:tc>
+          <w:tcPr>
+            <w:tcW w:w="2774" w:type="dxa"/>
+          </w:tcPr>
+          <w:p/>
+        </w:tc>
+        <w:tc>
+          <w:tcPr>
+            <w:tcW w:w="10312" w:type="dxa"/>
+          </w:tcPr>
+          <w:p>
+            <w:r>
+              <w:t>Враг теряет одно из своих надетых артефактов.</w:t>
+            </w:r>
+          </w:p>
+        </w:tc>
+      </w:tr>
+      <w:tr>
+        <w:tc>
+          <w:tcPr>
+            <w:tcW w:w="1474" w:type="dxa"/>
+          </w:tcPr>
+          <w:p>
+            <w:pPr>
+              <w:rPr>
+                <w:lang w:val="en-US"/>
+              </w:rPr>
+            </w:pPr>
+            <w:r>
+              <w:rPr>
+                <w:lang w:val="en-US"/>
+              </w:rPr>
+              <w:t>cleanse</w:t>
+            </w:r>
+          </w:p>
+        </w:tc>
+        <w:tc>
+          <w:tcPr>
+            <w:tcW w:w="2774" w:type="dxa"/>
+          </w:tcPr>
+          <w:p/>
+        </w:tc>
+        <w:tc>
+          <w:tcPr>
+            <w:tcW w:w="10312" w:type="dxa"/>
+          </w:tcPr>
+          <w:p>
+            <w:r>
+              <w:t xml:space="preserve">Очищает героя от всех </w:t>
+            </w:r>
+            <w:proofErr w:type="spellStart"/>
+            <w:r>
+              <w:t>бафов</w:t>
+            </w:r>
+            <w:proofErr w:type="spellEnd"/>
+            <w:r>
+              <w:t xml:space="preserve"> и </w:t>
+            </w:r>
+            <w:proofErr w:type="spellStart"/>
+            <w:r>
+              <w:t>дебафов</w:t>
+            </w:r>
+            <w:proofErr w:type="spellEnd"/>
+            <w:r>
+              <w:t xml:space="preserve">, которые на нем висят. Заклинание с </w:t>
+            </w:r>
+            <w:r>
+              <w:rPr>
+                <w:lang w:val="en-US"/>
+              </w:rPr>
+              <w:t>cleanse</w:t>
+            </w:r>
+            <w:r>
+              <w:t xml:space="preserve"> </w:t>
+            </w:r>
+            <w:r>
+              <w:t xml:space="preserve">может быть </w:t>
+            </w:r>
+            <w:proofErr w:type="spellStart"/>
+            <w:r>
+              <w:t>раскастовано</w:t>
+            </w:r>
+            <w:proofErr w:type="spellEnd"/>
+            <w:r>
+              <w:t xml:space="preserve"> в стане.</w:t>
+            </w:r>
+          </w:p>
+        </w:tc>
+      </w:tr>
+    </w:tbl>
     <w:p/>
+    <w:p>
+      <w:r>
+        <w:t xml:space="preserve">Есть список заклинаний, типичный для данного класса, с большой вероятностью герой получит эти заклинания со временем. Однако герой может </w:t>
+      </w:r>
+      <w:proofErr w:type="spellStart"/>
+      <w:r>
+        <w:t>крафтить</w:t>
+      </w:r>
+      <w:proofErr w:type="spellEnd"/>
+      <w:r>
+        <w:t xml:space="preserve"> свои заклинания с опытом и создавать из них свитки, продавая их. Также он может покупать другие свитки, если ему они нужны.</w:t>
+      </w:r>
+    </w:p>
+    <w:p>
+      <w:r>
+        <w:t xml:space="preserve">Герой </w:t>
+      </w:r>
+      <w:proofErr w:type="spellStart"/>
+      <w:r>
+        <w:t>крафтит</w:t>
+      </w:r>
+      <w:proofErr w:type="spellEnd"/>
+      <w:r>
+        <w:t xml:space="preserve"> заклинания за игру 5 раз: </w:t>
+      </w:r>
+    </w:p>
+    <w:p>
+      <w:pPr>
+        <w:pStyle w:val="a6"/>
+        <w:numPr>
+          <w:ilvl w:val="0"/>
+          <w:numId w:val="1"/>
+        </w:numPr>
+      </w:pPr>
+      <w:r>
+        <w:t>(</w:t>
+      </w:r>
+      <w:r>
+        <w:rPr>
+          <w:lang w:val="en-US"/>
+        </w:rPr>
+        <w:t>INT</w:t>
+      </w:r>
+      <w:r>
+        <w:t>+</w:t>
+      </w:r>
+      <w:r>
+        <w:rPr>
+          <w:lang w:val="en-US"/>
+        </w:rPr>
+        <w:t>MAG</w:t>
+      </w:r>
+      <w:proofErr w:type="gramStart"/>
+      <w:r>
+        <w:t>) &gt;</w:t>
+      </w:r>
+      <w:proofErr w:type="gramEnd"/>
+      <w:r>
+        <w:t>= 30</w:t>
+      </w:r>
+      <w:r>
+        <w:tab/>
+        <w:t xml:space="preserve">| 30-&gt;20% при посещении города. 50-&gt;100% </w:t>
+      </w:r>
+      <w:r>
+        <w:t xml:space="preserve">при посещении города, если он еще не </w:t>
+      </w:r>
+      <w:proofErr w:type="spellStart"/>
+      <w:r>
+        <w:t>скрафтил</w:t>
+      </w:r>
+      <w:proofErr w:type="spellEnd"/>
+      <w:r>
+        <w:t xml:space="preserve"> себе заклинание.</w:t>
+      </w:r>
+    </w:p>
+    <w:p>
+      <w:pPr>
+        <w:pStyle w:val="a6"/>
+        <w:numPr>
+          <w:ilvl w:val="0"/>
+          <w:numId w:val="1"/>
+        </w:numPr>
+      </w:pPr>
+      <w:r>
+        <w:t>(</w:t>
+      </w:r>
+      <w:r>
+        <w:rPr>
+          <w:lang w:val="en-US"/>
+        </w:rPr>
+        <w:t>INT</w:t>
+      </w:r>
+      <w:r>
+        <w:t>+</w:t>
+      </w:r>
+      <w:r>
+        <w:rPr>
+          <w:lang w:val="en-US"/>
+        </w:rPr>
+        <w:t>MAG</w:t>
+      </w:r>
+      <w:r>
+        <w:t>+</w:t>
+      </w:r>
+      <w:r>
+        <w:rPr>
+          <w:lang w:val="en-US"/>
+        </w:rPr>
+        <w:t>TRA</w:t>
+      </w:r>
+      <w:proofErr w:type="gramStart"/>
+      <w:r>
+        <w:t>)&gt;=</w:t>
+      </w:r>
+      <w:proofErr w:type="gramEnd"/>
+      <w:r>
+        <w:t>80</w:t>
+      </w:r>
+      <w:r>
+        <w:tab/>
+        <w:t xml:space="preserve">|80-&gt;10% </w:t>
+      </w:r>
+      <w:r>
+        <w:t xml:space="preserve">при посещении города. </w:t>
+      </w:r>
+      <w:r>
+        <w:t xml:space="preserve">125-&gt;100% </w:t>
+      </w:r>
+      <w:r>
+        <w:t xml:space="preserve">при посещении города, если он еще не </w:t>
+      </w:r>
+      <w:proofErr w:type="spellStart"/>
+      <w:r>
+        <w:t>скрафтил</w:t>
+      </w:r>
+      <w:proofErr w:type="spellEnd"/>
+      <w:r>
+        <w:t xml:space="preserve"> себе заклинание.</w:t>
+      </w:r>
+    </w:p>
+    <w:p>
+      <w:pPr>
+        <w:pStyle w:val="a6"/>
+        <w:numPr>
+          <w:ilvl w:val="0"/>
+          <w:numId w:val="1"/>
+        </w:numPr>
+      </w:pPr>
+      <w:r>
+        <w:t>(</w:t>
+      </w:r>
+      <w:r>
+        <w:rPr>
+          <w:lang w:val="en-US"/>
+        </w:rPr>
+        <w:t>INT</w:t>
+      </w:r>
+      <w:r>
+        <w:t>+</w:t>
+      </w:r>
+      <w:r>
+        <w:rPr>
+          <w:lang w:val="en-US"/>
+        </w:rPr>
+        <w:t>MAG</w:t>
+      </w:r>
+      <w:r>
+        <w:t>-</w:t>
+      </w:r>
+      <w:r>
+        <w:rPr>
+          <w:lang w:val="en-US"/>
+        </w:rPr>
+        <w:t>STR</w:t>
+      </w:r>
+      <w:r>
+        <w:t>-</w:t>
+      </w:r>
+      <w:r>
+        <w:rPr>
+          <w:lang w:val="en-US"/>
+        </w:rPr>
+        <w:t>VEL</w:t>
+      </w:r>
+      <w:proofErr w:type="gramStart"/>
+      <w:r>
+        <w:t>)&gt;=</w:t>
+      </w:r>
+      <w:proofErr w:type="gramEnd"/>
+      <w:r>
+        <w:t>40</w:t>
+      </w:r>
+      <w:r>
+        <w:tab/>
+        <w:t xml:space="preserve">|40-&gt;20% </w:t>
+      </w:r>
+      <w:r>
+        <w:t xml:space="preserve">при посещении города. </w:t>
+      </w:r>
+      <w:r>
+        <w:rPr>
+          <w:lang w:val="en-US"/>
+        </w:rPr>
+        <w:t>50-&gt;100%</w:t>
+      </w:r>
+      <w:r>
+        <w:t xml:space="preserve"> при посещении города.</w:t>
+      </w:r>
+    </w:p>
+    <w:p>
+      <w:pPr>
+        <w:pStyle w:val="a6"/>
+        <w:numPr>
+          <w:ilvl w:val="0"/>
+          <w:numId w:val="1"/>
+        </w:numPr>
+      </w:pPr>
+      <w:r>
+        <w:rPr>
+          <w:lang w:val="en-US"/>
+        </w:rPr>
+        <w:t>INT</w:t>
+      </w:r>
+      <w:r>
+        <w:t xml:space="preserve">&gt;=200 </w:t>
+      </w:r>
+      <w:r>
+        <w:rPr>
+          <w:lang w:val="en-US"/>
+        </w:rPr>
+        <w:t>MAG</w:t>
+      </w:r>
+      <w:r>
+        <w:t>&gt;=200</w:t>
+      </w:r>
+      <w:r>
+        <w:tab/>
+        <w:t xml:space="preserve">|100% </w:t>
+      </w:r>
+      <w:r>
+        <w:t>при посещении города.</w:t>
+      </w:r>
+    </w:p>
+    <w:p>
+      <w:pPr>
+        <w:pStyle w:val="a6"/>
+        <w:numPr>
+          <w:ilvl w:val="0"/>
+          <w:numId w:val="1"/>
+        </w:numPr>
+      </w:pPr>
+      <w:r>
+        <w:rPr>
+          <w:lang w:val="en-US"/>
+        </w:rPr>
+        <w:t>INT</w:t>
+      </w:r>
+      <w:r>
+        <w:t>/</w:t>
+      </w:r>
+      <w:r>
+        <w:rPr>
+          <w:lang w:val="en-US"/>
+        </w:rPr>
+        <w:t>MAG</w:t>
+      </w:r>
+      <w:r>
+        <w:t>&gt;2</w:t>
+      </w:r>
+      <w:r>
+        <w:tab/>
+      </w:r>
+      <w:r>
+        <w:tab/>
+        <w:t xml:space="preserve">|100% </w:t>
+      </w:r>
+      <w:r>
+        <w:t>при посещении города.</w:t>
+      </w:r>
+    </w:p>
+    <w:p>
+      <w:r>
+        <w:lastRenderedPageBreak/>
+        <w:t xml:space="preserve">Когда герой хочет </w:t>
+      </w:r>
+      <w:proofErr w:type="spellStart"/>
+      <w:r>
+        <w:t>скрафтить</w:t>
+      </w:r>
+      <w:proofErr w:type="spellEnd"/>
+      <w:r>
+        <w:t xml:space="preserve"> свиток на продажу:</w:t>
+      </w:r>
+    </w:p>
+    <w:p>
+      <w:pPr>
+        <w:pStyle w:val="a6"/>
+        <w:numPr>
+          <w:ilvl w:val="0"/>
+          <w:numId w:val="2"/>
+        </w:numPr>
+      </w:pPr>
+      <w:r>
+        <w:t>У него есть волшебный пергамент</w:t>
+      </w:r>
+    </w:p>
+    <w:p>
+      <w:pPr>
+        <w:pStyle w:val="a6"/>
+        <w:numPr>
+          <w:ilvl w:val="0"/>
+          <w:numId w:val="2"/>
+        </w:numPr>
+      </w:pPr>
+      <w:r>
+        <w:t>Он создал хотя бы одно собственное заклинание</w:t>
+      </w:r>
+    </w:p>
+    <w:p>
+      <w:r>
+        <w:t>Когда герой хочет купить свиток:</w:t>
+      </w:r>
+    </w:p>
+    <w:p>
+      <w:pPr>
+        <w:pStyle w:val="a6"/>
+        <w:numPr>
+          <w:ilvl w:val="0"/>
+          <w:numId w:val="3"/>
+        </w:numPr>
+      </w:pPr>
+      <w:r>
+        <w:t xml:space="preserve">Герой </w:t>
+      </w:r>
+      <w:r>
+        <w:t>&gt;5*</w:t>
+      </w:r>
+      <w:r>
+        <w:rPr>
+          <w:lang w:val="en-US"/>
+        </w:rPr>
+        <w:t>x</w:t>
+      </w:r>
+      <w:r>
+        <w:t xml:space="preserve"> </w:t>
+      </w:r>
+      <w:r>
+        <w:t xml:space="preserve">уровня, однако у героя меньше чем </w:t>
+      </w:r>
+      <w:r>
+        <w:rPr>
+          <w:lang w:val="en-US"/>
+        </w:rPr>
+        <w:t>x</w:t>
+      </w:r>
+      <w:r>
+        <w:t xml:space="preserve"> заклинаний доступно.</w:t>
+      </w:r>
+    </w:p>
+    <w:p>
+      <w:pPr>
+        <w:pStyle w:val="a6"/>
+        <w:numPr>
+          <w:ilvl w:val="0"/>
+          <w:numId w:val="3"/>
+        </w:numPr>
+      </w:pPr>
+      <w:r>
+        <w:t xml:space="preserve">В магазине есть свиток, подходящий герою по </w:t>
+      </w:r>
+      <w:proofErr w:type="spellStart"/>
+      <w:r>
+        <w:t>статам</w:t>
+      </w:r>
+      <w:proofErr w:type="spellEnd"/>
+      <w:r>
+        <w:t xml:space="preserve">, сделанный героем </w:t>
+      </w:r>
+      <w:proofErr w:type="gramStart"/>
+      <w:r>
+        <w:t xml:space="preserve">уровня </w:t>
+      </w:r>
+      <w:r>
+        <w:t>&gt;</w:t>
+      </w:r>
+      <w:proofErr w:type="gramEnd"/>
+      <w:r>
+        <w:t>=</w:t>
+      </w:r>
+      <w:r>
+        <w:t xml:space="preserve"> собственный,</w:t>
+      </w:r>
+      <w:r>
+        <w:t xml:space="preserve"> </w:t>
+      </w:r>
+      <w:r>
+        <w:t xml:space="preserve"> и имеющий эффект, которого нет в его заклинаниях.</w:t>
+      </w:r>
+    </w:p>
+    <w:p>
+      <w:pPr>
+        <w:pStyle w:val="a6"/>
+        <w:numPr>
+          <w:ilvl w:val="0"/>
+          <w:numId w:val="3"/>
+        </w:numPr>
+      </w:pPr>
+      <w:r>
+        <w:t xml:space="preserve">В магазине есть свиток, подходящий герою по </w:t>
+      </w:r>
+      <w:proofErr w:type="spellStart"/>
+      <w:r>
+        <w:t>статам</w:t>
+      </w:r>
+      <w:proofErr w:type="spellEnd"/>
+      <w:r>
+        <w:t xml:space="preserve">, сделанный героем </w:t>
+      </w:r>
+      <w:r>
+        <w:t>1.5*</w:t>
+      </w:r>
+      <w:proofErr w:type="spellStart"/>
+      <w:r>
+        <w:rPr>
+          <w:lang w:val="en-US"/>
+        </w:rPr>
+        <w:t>lvl</w:t>
+      </w:r>
+      <w:proofErr w:type="spellEnd"/>
+      <w:r>
+        <w:t xml:space="preserve"> </w:t>
+      </w:r>
+      <w:r>
+        <w:t>уровня, и герой имеет склонность к магии.</w:t>
+      </w:r>
+    </w:p>
+    <w:p>
+      <w:r>
+        <w:t>Покупка рун:</w:t>
+      </w:r>
+    </w:p>
+    <w:p>
+      <w:pPr>
+        <w:pStyle w:val="a6"/>
+        <w:numPr>
+          <w:ilvl w:val="0"/>
+          <w:numId w:val="4"/>
+        </w:numPr>
+      </w:pPr>
+      <w:r>
+        <w:t xml:space="preserve">Красное слово: для случайной характеристики или эффекта делает значение </w:t>
+      </w:r>
+      <w:proofErr w:type="spellStart"/>
+      <w:r>
+        <w:t>рандомным</w:t>
+      </w:r>
+      <w:proofErr w:type="spellEnd"/>
+      <w:r>
+        <w:t xml:space="preserve"> </w:t>
+      </w:r>
+      <w:r>
+        <w:t>[-10%; +20%] (</w:t>
+      </w:r>
+      <w:r>
+        <w:t>в целом выгодней, однако может сделать заклинание хуже</w:t>
+      </w:r>
+      <w:r>
+        <w:t xml:space="preserve">, </w:t>
+      </w:r>
+      <w:r>
+        <w:t xml:space="preserve">для </w:t>
+      </w:r>
+      <w:r>
+        <w:rPr>
+          <w:lang w:val="en-US"/>
+        </w:rPr>
+        <w:t>CD</w:t>
+      </w:r>
+      <w:r>
+        <w:t xml:space="preserve"> </w:t>
+      </w:r>
+      <w:r>
+        <w:t xml:space="preserve">и </w:t>
+      </w:r>
+      <w:proofErr w:type="spellStart"/>
+      <w:r>
+        <w:t>манакоста</w:t>
+      </w:r>
+      <w:proofErr w:type="spellEnd"/>
+      <w:r>
+        <w:t xml:space="preserve"> </w:t>
+      </w:r>
+      <w:r>
+        <w:t>[-20%; +10%]</w:t>
+      </w:r>
+      <w:r>
+        <w:t>).</w:t>
+      </w:r>
+    </w:p>
+    <w:p>
+      <w:pPr>
+        <w:pStyle w:val="a6"/>
+        <w:numPr>
+          <w:ilvl w:val="0"/>
+          <w:numId w:val="4"/>
+        </w:numPr>
+      </w:pPr>
+      <w:r>
+        <w:t xml:space="preserve">Зеленое слово: удаляет случайный эффект из списка эффектов заклинания, но увеличивает все остальные эффекты на </w:t>
+      </w:r>
+      <w:r>
+        <w:t>[10%; 25%]</w:t>
+      </w:r>
+    </w:p>
+    <w:p>
+      <w:pPr>
+        <w:pStyle w:val="a6"/>
+        <w:numPr>
+          <w:ilvl w:val="0"/>
+          <w:numId w:val="4"/>
+        </w:numPr>
+      </w:pPr>
+      <w:r>
+        <w:t xml:space="preserve">Синее слово: добавляет случайный эффект к заклинанию, однако увеличивает </w:t>
+      </w:r>
+      <w:proofErr w:type="spellStart"/>
+      <w:r>
+        <w:t>кулдаун</w:t>
+      </w:r>
+      <w:proofErr w:type="spellEnd"/>
+      <w:r>
+        <w:t xml:space="preserve"> и </w:t>
+      </w:r>
+      <w:proofErr w:type="spellStart"/>
+      <w:r>
+        <w:t>манакост</w:t>
+      </w:r>
+      <w:proofErr w:type="spellEnd"/>
+      <w:r>
+        <w:t xml:space="preserve"> на </w:t>
+      </w:r>
+      <w:r>
+        <w:t>25%</w:t>
+      </w:r>
+    </w:p>
+    <w:p>
+      <w:pPr>
+        <w:pStyle w:val="a6"/>
+        <w:numPr>
+          <w:ilvl w:val="0"/>
+          <w:numId w:val="4"/>
+        </w:numPr>
+      </w:pPr>
+      <w:r>
+        <w:t>Черное слово: с вероятностью 50% уничтожает заклинание, если не уничтожило, увеличивает все эффекты и характеристики на 10%</w:t>
+      </w:r>
+    </w:p>
     <w:sectPr>
       <w:pgSz w:w="16838" w:h="11906" w:orient="landscape"/>
       <w:pgMar w:top="1701" w:right="1134" w:bottom="850" w:left="1134" w:header="708" w:footer="708" w:gutter="0"/>
@@ -10941,6 +12639,379 @@
     </w:sectPr>
   </w:body>
 </w:document>
+</file>
+
+<file path=word/numbering.xml><?xml version="1.0" encoding="utf-8"?>
+<w:numbering xmlns:wpc="http://schemas.microsoft.com/office/word/2010/wordprocessingCanvas" xmlns:mc="http://schemas.openxmlformats.org/markup-compatibility/2006" xmlns:o="urn:schemas-microsoft-com:office:office" xmlns:r="http://schemas.openxmlformats.org/officeDocument/2006/relationships" xmlns:m="http://schemas.openxmlformats.org/officeDocument/2006/math" xmlns:v="urn:schemas-microsoft-com:vml" xmlns:wp14="http://schemas.microsoft.com/office/word/2010/wordprocessingDrawing" xmlns:wp="http://schemas.openxmlformats.org/drawingml/2006/wordprocessingDrawing" xmlns:w10="urn:schemas-microsoft-com:office:word" xmlns:w="http://schemas.openxmlformats.org/wordprocessingml/2006/main" xmlns:w14="http://schemas.microsoft.com/office/word/2010/wordml" xmlns:w15="http://schemas.microsoft.com/office/word/2012/wordml" xmlns:wpg="http://schemas.microsoft.com/office/word/2010/wordprocessingGroup" xmlns:wpi="http://schemas.microsoft.com/office/word/2010/wordprocessingInk" xmlns:wne="http://schemas.microsoft.com/office/word/2006/wordml" xmlns:wps="http://schemas.microsoft.com/office/word/2010/wordprocessingShape" mc:Ignorable="w14 w15 wp14">
+  <w:abstractNum w:abstractNumId="0">
+    <w:nsid w:val="309E4B0B"/>
+    <w:multiLevelType w:val="hybridMultilevel"/>
+    <w:tmpl w:val="7480D428"/>
+    <w:lvl w:ilvl="0" w:tplc="2B42E1C2">
+      <w:start w:val="1"/>
+      <w:numFmt w:val="decimal"/>
+      <w:lvlText w:val="%1."/>
+      <w:lvlJc w:val="left"/>
+      <w:pPr>
+        <w:ind w:left="1065" w:hanging="360"/>
+      </w:pPr>
+      <w:rPr>
+        <w:rFonts w:hint="default"/>
+      </w:rPr>
+    </w:lvl>
+    <w:lvl w:ilvl="1" w:tplc="04190019" w:tentative="1">
+      <w:start w:val="1"/>
+      <w:numFmt w:val="lowerLetter"/>
+      <w:lvlText w:val="%2."/>
+      <w:lvlJc w:val="left"/>
+      <w:pPr>
+        <w:ind w:left="1785" w:hanging="360"/>
+      </w:pPr>
+    </w:lvl>
+    <w:lvl w:ilvl="2" w:tplc="0419001B" w:tentative="1">
+      <w:start w:val="1"/>
+      <w:numFmt w:val="lowerRoman"/>
+      <w:lvlText w:val="%3."/>
+      <w:lvlJc w:val="right"/>
+      <w:pPr>
+        <w:ind w:left="2505" w:hanging="180"/>
+      </w:pPr>
+    </w:lvl>
+    <w:lvl w:ilvl="3" w:tplc="0419000F" w:tentative="1">
+      <w:start w:val="1"/>
+      <w:numFmt w:val="decimal"/>
+      <w:lvlText w:val="%4."/>
+      <w:lvlJc w:val="left"/>
+      <w:pPr>
+        <w:ind w:left="3225" w:hanging="360"/>
+      </w:pPr>
+    </w:lvl>
+    <w:lvl w:ilvl="4" w:tplc="04190019" w:tentative="1">
+      <w:start w:val="1"/>
+      <w:numFmt w:val="lowerLetter"/>
+      <w:lvlText w:val="%5."/>
+      <w:lvlJc w:val="left"/>
+      <w:pPr>
+        <w:ind w:left="3945" w:hanging="360"/>
+      </w:pPr>
+    </w:lvl>
+    <w:lvl w:ilvl="5" w:tplc="0419001B" w:tentative="1">
+      <w:start w:val="1"/>
+      <w:numFmt w:val="lowerRoman"/>
+      <w:lvlText w:val="%6."/>
+      <w:lvlJc w:val="right"/>
+      <w:pPr>
+        <w:ind w:left="4665" w:hanging="180"/>
+      </w:pPr>
+    </w:lvl>
+    <w:lvl w:ilvl="6" w:tplc="0419000F" w:tentative="1">
+      <w:start w:val="1"/>
+      <w:numFmt w:val="decimal"/>
+      <w:lvlText w:val="%7."/>
+      <w:lvlJc w:val="left"/>
+      <w:pPr>
+        <w:ind w:left="5385" w:hanging="360"/>
+      </w:pPr>
+    </w:lvl>
+    <w:lvl w:ilvl="7" w:tplc="04190019" w:tentative="1">
+      <w:start w:val="1"/>
+      <w:numFmt w:val="lowerLetter"/>
+      <w:lvlText w:val="%8."/>
+      <w:lvlJc w:val="left"/>
+      <w:pPr>
+        <w:ind w:left="6105" w:hanging="360"/>
+      </w:pPr>
+    </w:lvl>
+    <w:lvl w:ilvl="8" w:tplc="0419001B" w:tentative="1">
+      <w:start w:val="1"/>
+      <w:numFmt w:val="lowerRoman"/>
+      <w:lvlText w:val="%9."/>
+      <w:lvlJc w:val="right"/>
+      <w:pPr>
+        <w:ind w:left="6825" w:hanging="180"/>
+      </w:pPr>
+    </w:lvl>
+  </w:abstractNum>
+  <w:abstractNum w:abstractNumId="1">
+    <w:nsid w:val="47D921D3"/>
+    <w:multiLevelType w:val="hybridMultilevel"/>
+    <w:tmpl w:val="8ECA483E"/>
+    <w:lvl w:ilvl="0" w:tplc="0419000F">
+      <w:start w:val="1"/>
+      <w:numFmt w:val="decimal"/>
+      <w:lvlText w:val="%1."/>
+      <w:lvlJc w:val="left"/>
+      <w:pPr>
+        <w:ind w:left="720" w:hanging="360"/>
+      </w:pPr>
+      <w:rPr>
+        <w:rFonts w:hint="default"/>
+      </w:rPr>
+    </w:lvl>
+    <w:lvl w:ilvl="1" w:tplc="04190019" w:tentative="1">
+      <w:start w:val="1"/>
+      <w:numFmt w:val="lowerLetter"/>
+      <w:lvlText w:val="%2."/>
+      <w:lvlJc w:val="left"/>
+      <w:pPr>
+        <w:ind w:left="1440" w:hanging="360"/>
+      </w:pPr>
+    </w:lvl>
+    <w:lvl w:ilvl="2" w:tplc="0419001B" w:tentative="1">
+      <w:start w:val="1"/>
+      <w:numFmt w:val="lowerRoman"/>
+      <w:lvlText w:val="%3."/>
+      <w:lvlJc w:val="right"/>
+      <w:pPr>
+        <w:ind w:left="2160" w:hanging="180"/>
+      </w:pPr>
+    </w:lvl>
+    <w:lvl w:ilvl="3" w:tplc="0419000F" w:tentative="1">
+      <w:start w:val="1"/>
+      <w:numFmt w:val="decimal"/>
+      <w:lvlText w:val="%4."/>
+      <w:lvlJc w:val="left"/>
+      <w:pPr>
+        <w:ind w:left="2880" w:hanging="360"/>
+      </w:pPr>
+    </w:lvl>
+    <w:lvl w:ilvl="4" w:tplc="04190019" w:tentative="1">
+      <w:start w:val="1"/>
+      <w:numFmt w:val="lowerLetter"/>
+      <w:lvlText w:val="%5."/>
+      <w:lvlJc w:val="left"/>
+      <w:pPr>
+        <w:ind w:left="3600" w:hanging="360"/>
+      </w:pPr>
+    </w:lvl>
+    <w:lvl w:ilvl="5" w:tplc="0419001B" w:tentative="1">
+      <w:start w:val="1"/>
+      <w:numFmt w:val="lowerRoman"/>
+      <w:lvlText w:val="%6."/>
+      <w:lvlJc w:val="right"/>
+      <w:pPr>
+        <w:ind w:left="4320" w:hanging="180"/>
+      </w:pPr>
+    </w:lvl>
+    <w:lvl w:ilvl="6" w:tplc="0419000F" w:tentative="1">
+      <w:start w:val="1"/>
+      <w:numFmt w:val="decimal"/>
+      <w:lvlText w:val="%7."/>
+      <w:lvlJc w:val="left"/>
+      <w:pPr>
+        <w:ind w:left="5040" w:hanging="360"/>
+      </w:pPr>
+    </w:lvl>
+    <w:lvl w:ilvl="7" w:tplc="04190019" w:tentative="1">
+      <w:start w:val="1"/>
+      <w:numFmt w:val="lowerLetter"/>
+      <w:lvlText w:val="%8."/>
+      <w:lvlJc w:val="left"/>
+      <w:pPr>
+        <w:ind w:left="5760" w:hanging="360"/>
+      </w:pPr>
+    </w:lvl>
+    <w:lvl w:ilvl="8" w:tplc="0419001B" w:tentative="1">
+      <w:start w:val="1"/>
+      <w:numFmt w:val="lowerRoman"/>
+      <w:lvlText w:val="%9."/>
+      <w:lvlJc w:val="right"/>
+      <w:pPr>
+        <w:ind w:left="6480" w:hanging="180"/>
+      </w:pPr>
+    </w:lvl>
+  </w:abstractNum>
+  <w:abstractNum w:abstractNumId="2">
+    <w:nsid w:val="5A2A473E"/>
+    <w:multiLevelType w:val="hybridMultilevel"/>
+    <w:tmpl w:val="ED429D8A"/>
+    <w:lvl w:ilvl="0" w:tplc="0419000F">
+      <w:start w:val="1"/>
+      <w:numFmt w:val="decimal"/>
+      <w:lvlText w:val="%1."/>
+      <w:lvlJc w:val="left"/>
+      <w:pPr>
+        <w:ind w:left="720" w:hanging="360"/>
+      </w:pPr>
+      <w:rPr>
+        <w:rFonts w:hint="default"/>
+      </w:rPr>
+    </w:lvl>
+    <w:lvl w:ilvl="1" w:tplc="04190019" w:tentative="1">
+      <w:start w:val="1"/>
+      <w:numFmt w:val="lowerLetter"/>
+      <w:lvlText w:val="%2."/>
+      <w:lvlJc w:val="left"/>
+      <w:pPr>
+        <w:ind w:left="1440" w:hanging="360"/>
+      </w:pPr>
+    </w:lvl>
+    <w:lvl w:ilvl="2" w:tplc="0419001B" w:tentative="1">
+      <w:start w:val="1"/>
+      <w:numFmt w:val="lowerRoman"/>
+      <w:lvlText w:val="%3."/>
+      <w:lvlJc w:val="right"/>
+      <w:pPr>
+        <w:ind w:left="2160" w:hanging="180"/>
+      </w:pPr>
+    </w:lvl>
+    <w:lvl w:ilvl="3" w:tplc="0419000F" w:tentative="1">
+      <w:start w:val="1"/>
+      <w:numFmt w:val="decimal"/>
+      <w:lvlText w:val="%4."/>
+      <w:lvlJc w:val="left"/>
+      <w:pPr>
+        <w:ind w:left="2880" w:hanging="360"/>
+      </w:pPr>
+    </w:lvl>
+    <w:lvl w:ilvl="4" w:tplc="04190019" w:tentative="1">
+      <w:start w:val="1"/>
+      <w:numFmt w:val="lowerLetter"/>
+      <w:lvlText w:val="%5."/>
+      <w:lvlJc w:val="left"/>
+      <w:pPr>
+        <w:ind w:left="3600" w:hanging="360"/>
+      </w:pPr>
+    </w:lvl>
+    <w:lvl w:ilvl="5" w:tplc="0419001B" w:tentative="1">
+      <w:start w:val="1"/>
+      <w:numFmt w:val="lowerRoman"/>
+      <w:lvlText w:val="%6."/>
+      <w:lvlJc w:val="right"/>
+      <w:pPr>
+        <w:ind w:left="4320" w:hanging="180"/>
+      </w:pPr>
+    </w:lvl>
+    <w:lvl w:ilvl="6" w:tplc="0419000F" w:tentative="1">
+      <w:start w:val="1"/>
+      <w:numFmt w:val="decimal"/>
+      <w:lvlText w:val="%7."/>
+      <w:lvlJc w:val="left"/>
+      <w:pPr>
+        <w:ind w:left="5040" w:hanging="360"/>
+      </w:pPr>
+    </w:lvl>
+    <w:lvl w:ilvl="7" w:tplc="04190019" w:tentative="1">
+      <w:start w:val="1"/>
+      <w:numFmt w:val="lowerLetter"/>
+      <w:lvlText w:val="%8."/>
+      <w:lvlJc w:val="left"/>
+      <w:pPr>
+        <w:ind w:left="5760" w:hanging="360"/>
+      </w:pPr>
+    </w:lvl>
+    <w:lvl w:ilvl="8" w:tplc="0419001B" w:tentative="1">
+      <w:start w:val="1"/>
+      <w:numFmt w:val="lowerRoman"/>
+      <w:lvlText w:val="%9."/>
+      <w:lvlJc w:val="right"/>
+      <w:pPr>
+        <w:ind w:left="6480" w:hanging="180"/>
+      </w:pPr>
+    </w:lvl>
+  </w:abstractNum>
+  <w:abstractNum w:abstractNumId="3">
+    <w:nsid w:val="600E40CC"/>
+    <w:multiLevelType w:val="hybridMultilevel"/>
+    <w:tmpl w:val="48728F70"/>
+    <w:lvl w:ilvl="0" w:tplc="6548FF56">
+      <w:start w:val="1"/>
+      <w:numFmt w:val="decimal"/>
+      <w:lvlText w:val="%1."/>
+      <w:lvlJc w:val="left"/>
+      <w:pPr>
+        <w:ind w:left="1065" w:hanging="360"/>
+      </w:pPr>
+      <w:rPr>
+        <w:rFonts w:hint="default"/>
+      </w:rPr>
+    </w:lvl>
+    <w:lvl w:ilvl="1" w:tplc="04190019" w:tentative="1">
+      <w:start w:val="1"/>
+      <w:numFmt w:val="lowerLetter"/>
+      <w:lvlText w:val="%2."/>
+      <w:lvlJc w:val="left"/>
+      <w:pPr>
+        <w:ind w:left="1785" w:hanging="360"/>
+      </w:pPr>
+    </w:lvl>
+    <w:lvl w:ilvl="2" w:tplc="0419001B" w:tentative="1">
+      <w:start w:val="1"/>
+      <w:numFmt w:val="lowerRoman"/>
+      <w:lvlText w:val="%3."/>
+      <w:lvlJc w:val="right"/>
+      <w:pPr>
+        <w:ind w:left="2505" w:hanging="180"/>
+      </w:pPr>
+    </w:lvl>
+    <w:lvl w:ilvl="3" w:tplc="0419000F" w:tentative="1">
+      <w:start w:val="1"/>
+      <w:numFmt w:val="decimal"/>
+      <w:lvlText w:val="%4."/>
+      <w:lvlJc w:val="left"/>
+      <w:pPr>
+        <w:ind w:left="3225" w:hanging="360"/>
+      </w:pPr>
+    </w:lvl>
+    <w:lvl w:ilvl="4" w:tplc="04190019" w:tentative="1">
+      <w:start w:val="1"/>
+      <w:numFmt w:val="lowerLetter"/>
+      <w:lvlText w:val="%5."/>
+      <w:lvlJc w:val="left"/>
+      <w:pPr>
+        <w:ind w:left="3945" w:hanging="360"/>
+      </w:pPr>
+    </w:lvl>
+    <w:lvl w:ilvl="5" w:tplc="0419001B" w:tentative="1">
+      <w:start w:val="1"/>
+      <w:numFmt w:val="lowerRoman"/>
+      <w:lvlText w:val="%6."/>
+      <w:lvlJc w:val="right"/>
+      <w:pPr>
+        <w:ind w:left="4665" w:hanging="180"/>
+      </w:pPr>
+    </w:lvl>
+    <w:lvl w:ilvl="6" w:tplc="0419000F" w:tentative="1">
+      <w:start w:val="1"/>
+      <w:numFmt w:val="decimal"/>
+      <w:lvlText w:val="%7."/>
+      <w:lvlJc w:val="left"/>
+      <w:pPr>
+        <w:ind w:left="5385" w:hanging="360"/>
+      </w:pPr>
+    </w:lvl>
+    <w:lvl w:ilvl="7" w:tplc="04190019" w:tentative="1">
+      <w:start w:val="1"/>
+      <w:numFmt w:val="lowerLetter"/>
+      <w:lvlText w:val="%8."/>
+      <w:lvlJc w:val="left"/>
+      <w:pPr>
+        <w:ind w:left="6105" w:hanging="360"/>
+      </w:pPr>
+    </w:lvl>
+    <w:lvl w:ilvl="8" w:tplc="0419001B" w:tentative="1">
+      <w:start w:val="1"/>
+      <w:numFmt w:val="lowerRoman"/>
+      <w:lvlText w:val="%9."/>
+      <w:lvlJc w:val="right"/>
+      <w:pPr>
+        <w:ind w:left="6825" w:hanging="180"/>
+      </w:pPr>
+    </w:lvl>
+  </w:abstractNum>
+  <w:num w:numId="1">
+    <w:abstractNumId w:val="1"/>
+  </w:num>
+  <w:num w:numId="2">
+    <w:abstractNumId w:val="2"/>
+  </w:num>
+  <w:num w:numId="3">
+    <w:abstractNumId w:val="3"/>
+  </w:num>
+  <w:num w:numId="4">
+    <w:abstractNumId w:val="0"/>
+  </w:num>
+</w:numbering>
 </file>
 
 <file path=word/styles.xml><?xml version="1.0" encoding="utf-8"?>
@@ -12579,6 +14650,17 @@
       </w:tcPr>
     </w:tblStylePr>
   </w:style>
+  <w:style w:type="paragraph" w:styleId="a6">
+    <w:name w:val="List Paragraph"/>
+    <w:basedOn w:val="a"/>
+    <w:uiPriority w:val="34"/>
+    <w:qFormat/>
+    <w:rsid w:val="004672B1"/>
+    <w:pPr>
+      <w:ind w:left="720"/>
+      <w:contextualSpacing/>
+    </w:pPr>
+  </w:style>
 </w:styles>
 </file>
 
@@ -12848,7 +14930,7 @@
 </file>
 
 <file path=customXml/itemProps1.xml><?xml version="1.0" encoding="utf-8"?>
-<ds:datastoreItem xmlns:ds="http://schemas.openxmlformats.org/officeDocument/2006/customXml" ds:itemID="{59A7CB7B-34F1-487B-B328-85A0B14B4D52}">
+<ds:datastoreItem xmlns:ds="http://schemas.openxmlformats.org/officeDocument/2006/customXml" ds:itemID="{D7B14429-A558-4982-9E67-743F689F5887}">
   <ds:schemaRefs>
     <ds:schemaRef ds:uri="http://schemas.openxmlformats.org/officeDocument/2006/bibliography"/>
   </ds:schemaRefs>

</xml_diff>